<commit_message>
todos os campos de cliente sendo preenchido no gerar doc.
</commit_message>
<xml_diff>
--- a/src/documents/Modelo_Declaracao_Hipossuficiencia.docx
+++ b/src/documents/Modelo_Declaracao_Hipossuficiencia.docx
@@ -1,6 +1,6 @@
 
 <file path=word/document.xml><?xml version="1.0" encoding="utf-8"?>
-<w:document xmlns:wpc="http://schemas.microsoft.com/office/word/2010/wordprocessingCanvas" xmlns:cx="http://schemas.microsoft.com/office/drawing/2014/chartex" xmlns:cx1="http://schemas.microsoft.com/office/drawing/2015/9/8/chartex" xmlns:cx2="http://schemas.microsoft.com/office/drawing/2015/10/21/chartex" xmlns:cx3="http://schemas.microsoft.com/office/drawing/2016/5/9/chartex" xmlns:cx4="http://schemas.microsoft.com/office/drawing/2016/5/10/chartex" xmlns:cx5="http://schemas.microsoft.com/office/drawing/2016/5/11/chartex" xmlns:cx6="http://schemas.microsoft.com/office/drawing/2016/5/12/chartex" xmlns:cx7="http://schemas.microsoft.com/office/drawing/2016/5/13/chartex" xmlns:cx8="http://schemas.microsoft.com/office/drawing/2016/5/14/chartex" xmlns:mc="http://schemas.openxmlformats.org/markup-compatibility/2006" xmlns:aink="http://schemas.microsoft.com/office/drawing/2016/ink" xmlns:am3d="http://schemas.microsoft.com/office/drawing/2017/model3d" xmlns:o="urn:schemas-microsoft-com:office:office" xmlns:oel="http://schemas.microsoft.com/office/2019/extlst" xmlns:r="http://schemas.openxmlformats.org/officeDocument/2006/relationships" xmlns:m="http://schemas.openxmlformats.org/officeDocument/2006/math" xmlns:v="urn:schemas-microsoft-com:vml" xmlns:wp14="http://schemas.microsoft.com/office/word/2010/wordprocessingDrawing" xmlns:wp="http://schemas.openxmlformats.org/drawingml/2006/wordprocessingDrawing" xmlns:w10="urn:schemas-microsoft-com:office:word" xmlns:w="http://schemas.openxmlformats.org/wordprocessingml/2006/main" xmlns:w14="http://schemas.microsoft.com/office/word/2010/wordml" xmlns:w15="http://schemas.microsoft.com/office/word/2012/wordml" xmlns:w16cex="http://schemas.microsoft.com/office/word/2018/wordml/cex" xmlns:w16cid="http://schemas.microsoft.com/office/word/2016/wordml/cid" xmlns:w16="http://schemas.microsoft.com/office/word/2018/wordml" xmlns:w16sdtdh="http://schemas.microsoft.com/office/word/2020/wordml/sdtdatahash" xmlns:w16se="http://schemas.microsoft.com/office/word/2015/wordml/symex" xmlns:wpg="http://schemas.microsoft.com/office/word/2010/wordprocessingGroup" xmlns:wpi="http://schemas.microsoft.com/office/word/2010/wordprocessingInk" xmlns:wne="http://schemas.microsoft.com/office/word/2006/wordml" xmlns:wps="http://schemas.microsoft.com/office/word/2010/wordprocessingShape" mc:Ignorable="w14 w15 w16se w16cid w16 w16cex w16sdtdh wp14">
+<w:document xmlns:wpc="http://schemas.microsoft.com/office/word/2010/wordprocessingCanvas" xmlns:cx="http://schemas.microsoft.com/office/drawing/2014/chartex" xmlns:cx1="http://schemas.microsoft.com/office/drawing/2015/9/8/chartex" xmlns:cx2="http://schemas.microsoft.com/office/drawing/2015/10/21/chartex" xmlns:cx3="http://schemas.microsoft.com/office/drawing/2016/5/9/chartex" xmlns:cx4="http://schemas.microsoft.com/office/drawing/2016/5/10/chartex" xmlns:cx5="http://schemas.microsoft.com/office/drawing/2016/5/11/chartex" xmlns:cx6="http://schemas.microsoft.com/office/drawing/2016/5/12/chartex" xmlns:cx7="http://schemas.microsoft.com/office/drawing/2016/5/13/chartex" xmlns:cx8="http://schemas.microsoft.com/office/drawing/2016/5/14/chartex" xmlns:mc="http://schemas.openxmlformats.org/markup-compatibility/2006" xmlns:aink="http://schemas.microsoft.com/office/drawing/2016/ink" xmlns:am3d="http://schemas.microsoft.com/office/drawing/2017/model3d" xmlns:o="urn:schemas-microsoft-com:office:office" xmlns:oel="http://schemas.microsoft.com/office/2019/extlst" xmlns:r="http://schemas.openxmlformats.org/officeDocument/2006/relationships" xmlns:m="http://schemas.openxmlformats.org/officeDocument/2006/math" xmlns:v="urn:schemas-microsoft-com:vml" xmlns:wp14="http://schemas.microsoft.com/office/word/2010/wordprocessingDrawing" xmlns:wp="http://schemas.openxmlformats.org/drawingml/2006/wordprocessingDrawing" xmlns:w10="urn:schemas-microsoft-com:office:word" xmlns:w="http://schemas.openxmlformats.org/wordprocessingml/2006/main" xmlns:w14="http://schemas.microsoft.com/office/word/2010/wordml" xmlns:w15="http://schemas.microsoft.com/office/word/2012/wordml" xmlns:w16cex="http://schemas.microsoft.com/office/word/2018/wordml/cex" xmlns:w16cid="http://schemas.microsoft.com/office/word/2016/wordml/cid" xmlns:w16="http://schemas.microsoft.com/office/word/2018/wordml" xmlns:w16du="http://schemas.microsoft.com/office/word/2023/wordml/word16du" xmlns:w16sdtdh="http://schemas.microsoft.com/office/word/2020/wordml/sdtdatahash" xmlns:w16se="http://schemas.microsoft.com/office/word/2015/wordml/symex" xmlns:wpg="http://schemas.microsoft.com/office/word/2010/wordprocessingGroup" xmlns:wpi="http://schemas.microsoft.com/office/word/2010/wordprocessingInk" xmlns:wne="http://schemas.microsoft.com/office/word/2006/wordml" xmlns:wps="http://schemas.microsoft.com/office/word/2010/wordprocessingShape" mc:Ignorable="w14 w15 w16se w16cid w16 w16cex w16sdtdh w16du wp14">
   <w:body>
     <w:p>
       <w:pPr>
@@ -119,7 +119,27 @@
           <w:color w:val="000000"/>
           <w:sz w:val="24"/>
         </w:rPr>
-        <w:t>{RG}</w:t>
+        <w:t>{</w:t>
+      </w:r>
+      <w:proofErr w:type="spellStart"/>
+      <w:r>
+        <w:rPr>
+          <w:rFonts w:ascii="Verdana" w:eastAsia="Verdana" w:hAnsi="Verdana"/>
+          <w:b/>
+          <w:color w:val="000000"/>
+          <w:sz w:val="24"/>
+        </w:rPr>
+        <w:t>clienteRG</w:t>
+      </w:r>
+      <w:proofErr w:type="spellEnd"/>
+      <w:r>
+        <w:rPr>
+          <w:rFonts w:ascii="Verdana" w:eastAsia="Verdana" w:hAnsi="Verdana"/>
+          <w:b/>
+          <w:color w:val="000000"/>
+          <w:sz w:val="24"/>
+        </w:rPr>
+        <w:t>}</w:t>
       </w:r>
       <w:r>
         <w:rPr>
@@ -133,10 +153,52 @@
       <w:r>
         <w:rPr>
           <w:rFonts w:ascii="Verdana" w:eastAsia="Verdana" w:hAnsi="Verdana"/>
-          <w:color w:val="000000"/>
-          <w:sz w:val="24"/>
-        </w:rPr>
-        <w:t>SSP-SP, inscrito (a) no CPF sob o nº</w:t>
+          <w:b/>
+          <w:bCs/>
+          <w:color w:val="000000"/>
+          <w:sz w:val="24"/>
+        </w:rPr>
+        <w:t>{</w:t>
+      </w:r>
+      <w:proofErr w:type="spellStart"/>
+      <w:r>
+        <w:rPr>
+          <w:rFonts w:ascii="Verdana" w:eastAsia="Verdana" w:hAnsi="Verdana"/>
+          <w:b/>
+          <w:bCs/>
+          <w:color w:val="000000"/>
+          <w:sz w:val="24"/>
+        </w:rPr>
+        <w:t>clienteOrgEmissor</w:t>
+      </w:r>
+      <w:proofErr w:type="spellEnd"/>
+      <w:r>
+        <w:rPr>
+          <w:rFonts w:ascii="Verdana" w:eastAsia="Verdana" w:hAnsi="Verdana"/>
+          <w:b/>
+          <w:bCs/>
+          <w:color w:val="000000"/>
+          <w:sz w:val="24"/>
+        </w:rPr>
+        <w:t>}</w:t>
+      </w:r>
+      <w:r>
+        <w:rPr>
+          <w:rFonts w:ascii="Verdana" w:eastAsia="Verdana" w:hAnsi="Verdana"/>
+          <w:b/>
+          <w:bCs/>
+          <w:color w:val="000000"/>
+          <w:sz w:val="24"/>
+        </w:rPr>
+        <w:t>,</w:t>
+      </w:r>
+      <w:r>
+        <w:rPr>
+          <w:rFonts w:ascii="Verdana" w:eastAsia="Verdana" w:hAnsi="Verdana"/>
+          <w:color w:val="000000"/>
+          <w:sz w:val="24"/>
+        </w:rPr>
+        <w:t xml:space="preserve"> inscrito (a) no CPF sob o nº</w:t>
       </w:r>
       <w:r>
         <w:rPr>
@@ -184,34 +246,114 @@
         </w:rPr>
         <w:t xml:space="preserve">, residente e domiciliado (a) na </w:t>
       </w:r>
-      <w:bookmarkStart w:id="0" w:name="Logradouro"/>
-      <w:r>
-        <w:rPr>
-          <w:rFonts w:ascii="Verdana" w:eastAsia="Verdana" w:hAnsi="Verdana"/>
-          <w:b/>
-          <w:color w:val="000000"/>
-          <w:sz w:val="24"/>
-        </w:rPr>
-        <w:t>[LOGRADOURO]</w:t>
+      <w:r>
+        <w:rPr>
+          <w:rFonts w:ascii="Verdana" w:eastAsia="Verdana" w:hAnsi="Verdana"/>
+          <w:b/>
+          <w:bCs/>
+          <w:color w:val="000000"/>
+          <w:sz w:val="24"/>
+        </w:rPr>
+        <w:t>{</w:t>
+      </w:r>
+      <w:proofErr w:type="spellStart"/>
+      <w:r>
+        <w:rPr>
+          <w:rFonts w:ascii="Verdana" w:eastAsia="Verdana" w:hAnsi="Verdana"/>
+          <w:b/>
+          <w:bCs/>
+          <w:color w:val="000000"/>
+          <w:sz w:val="24"/>
+        </w:rPr>
+        <w:t>clienteRua</w:t>
+      </w:r>
+      <w:proofErr w:type="spellEnd"/>
+      <w:r>
+        <w:rPr>
+          <w:rFonts w:ascii="Verdana" w:eastAsia="Verdana" w:hAnsi="Verdana"/>
+          <w:b/>
+          <w:bCs/>
+          <w:color w:val="000000"/>
+          <w:sz w:val="24"/>
+        </w:rPr>
+        <w:t>}</w:t>
+      </w:r>
+      <w:r>
+        <w:rPr>
+          <w:rFonts w:ascii="Verdana" w:eastAsia="Verdana" w:hAnsi="Verdana"/>
+          <w:color w:val="000000"/>
+          <w:sz w:val="24"/>
+        </w:rPr>
+        <w:t xml:space="preserve">, nº </w:t>
+      </w:r>
+      <w:bookmarkStart w:id="0" w:name="Numero"/>
+      <w:r>
+        <w:rPr>
+          <w:rFonts w:ascii="Verdana" w:eastAsia="Verdana" w:hAnsi="Verdana"/>
+          <w:b/>
+          <w:color w:val="000000"/>
+          <w:sz w:val="24"/>
+        </w:rPr>
+        <w:t>{</w:t>
+      </w:r>
+      <w:proofErr w:type="spellStart"/>
+      <w:r>
+        <w:rPr>
+          <w:rFonts w:ascii="Verdana" w:eastAsia="Verdana" w:hAnsi="Verdana"/>
+          <w:b/>
+          <w:color w:val="000000"/>
+          <w:sz w:val="24"/>
+        </w:rPr>
+        <w:t>clienteNumero</w:t>
       </w:r>
       <w:bookmarkEnd w:id="0"/>
-      <w:r>
-        <w:rPr>
-          <w:rFonts w:ascii="Verdana" w:eastAsia="Verdana" w:hAnsi="Verdana"/>
-          <w:color w:val="000000"/>
-          <w:sz w:val="24"/>
-        </w:rPr>
-        <w:t xml:space="preserve">, nº </w:t>
-      </w:r>
-      <w:bookmarkStart w:id="1" w:name="Numero"/>
-      <w:r>
-        <w:rPr>
-          <w:rFonts w:ascii="Verdana" w:eastAsia="Verdana" w:hAnsi="Verdana"/>
-          <w:b/>
-          <w:color w:val="000000"/>
-          <w:sz w:val="24"/>
-        </w:rPr>
-        <w:t>[NUMERO]</w:t>
+      <w:proofErr w:type="spellEnd"/>
+      <w:r>
+        <w:rPr>
+          <w:rFonts w:ascii="Verdana" w:eastAsia="Verdana" w:hAnsi="Verdana"/>
+          <w:b/>
+          <w:color w:val="000000"/>
+          <w:sz w:val="24"/>
+        </w:rPr>
+        <w:t>}</w:t>
+      </w:r>
+      <w:r>
+        <w:rPr>
+          <w:rFonts w:ascii="Verdana" w:eastAsia="Verdana" w:hAnsi="Verdana"/>
+          <w:color w:val="000000"/>
+          <w:sz w:val="24"/>
+        </w:rPr>
+        <w:t xml:space="preserve">, bairro </w:t>
+      </w:r>
+      <w:bookmarkStart w:id="1" w:name="Bairro"/>
+      <w:r>
+        <w:rPr>
+          <w:rFonts w:ascii="Verdana" w:eastAsia="Verdana" w:hAnsi="Verdana"/>
+          <w:b/>
+          <w:color w:val="000000"/>
+          <w:sz w:val="24"/>
+        </w:rPr>
+        <w:t>{</w:t>
+      </w:r>
+      <w:proofErr w:type="spellStart"/>
+      <w:r>
+        <w:rPr>
+          <w:rFonts w:ascii="Verdana" w:eastAsia="Verdana" w:hAnsi="Verdana"/>
+          <w:b/>
+          <w:color w:val="000000"/>
+          <w:sz w:val="24"/>
+        </w:rPr>
+        <w:t>clienteBairro</w:t>
+      </w:r>
+      <w:proofErr w:type="spellEnd"/>
+      <w:r>
+        <w:rPr>
+          <w:rFonts w:ascii="Verdana" w:eastAsia="Verdana" w:hAnsi="Verdana"/>
+          <w:b/>
+          <w:color w:val="000000"/>
+          <w:sz w:val="24"/>
+        </w:rPr>
+        <w:t>}</w:t>
       </w:r>
       <w:bookmarkEnd w:id="1"/>
       <w:r>
@@ -220,77 +362,128 @@
           <w:color w:val="000000"/>
           <w:sz w:val="24"/>
         </w:rPr>
-        <w:t xml:space="preserve">, bairro </w:t>
-      </w:r>
-      <w:bookmarkStart w:id="2" w:name="Bairro"/>
-      <w:r>
-        <w:rPr>
-          <w:rFonts w:ascii="Verdana" w:eastAsia="Verdana" w:hAnsi="Verdana"/>
-          <w:b/>
-          <w:color w:val="000000"/>
-          <w:sz w:val="24"/>
-        </w:rPr>
-        <w:t>[BAIRRO]</w:t>
+        <w:t xml:space="preserve">, CEP </w:t>
+      </w:r>
+      <w:bookmarkStart w:id="2" w:name="CEP"/>
+      <w:r>
+        <w:rPr>
+          <w:rFonts w:ascii="Verdana" w:eastAsia="Verdana" w:hAnsi="Verdana"/>
+          <w:b/>
+          <w:bCs/>
+          <w:color w:val="000000"/>
+          <w:sz w:val="24"/>
+        </w:rPr>
+        <w:t>{</w:t>
+      </w:r>
+      <w:proofErr w:type="spellStart"/>
+      <w:r>
+        <w:rPr>
+          <w:rFonts w:ascii="Verdana" w:eastAsia="Verdana" w:hAnsi="Verdana"/>
+          <w:b/>
+          <w:color w:val="000000"/>
+          <w:sz w:val="24"/>
+        </w:rPr>
+        <w:t>cliente</w:t>
+      </w:r>
+      <w:r>
+        <w:rPr>
+          <w:rFonts w:ascii="Verdana" w:eastAsia="Verdana" w:hAnsi="Verdana"/>
+          <w:b/>
+          <w:color w:val="000000"/>
+          <w:sz w:val="24"/>
+        </w:rPr>
+        <w:t>CEP</w:t>
       </w:r>
       <w:bookmarkEnd w:id="2"/>
-      <w:r>
-        <w:rPr>
-          <w:rFonts w:ascii="Verdana" w:eastAsia="Verdana" w:hAnsi="Verdana"/>
-          <w:color w:val="000000"/>
-          <w:sz w:val="24"/>
-        </w:rPr>
-        <w:t xml:space="preserve">, CEP </w:t>
-      </w:r>
-      <w:bookmarkStart w:id="3" w:name="CEP"/>
-      <w:r>
-        <w:rPr>
-          <w:rFonts w:ascii="Verdana" w:eastAsia="Verdana" w:hAnsi="Verdana"/>
-          <w:b/>
-          <w:color w:val="000000"/>
-          <w:sz w:val="24"/>
-        </w:rPr>
-        <w:t>[CEP]</w:t>
+      <w:proofErr w:type="spellEnd"/>
+      <w:r>
+        <w:rPr>
+          <w:rFonts w:ascii="Verdana" w:eastAsia="Verdana" w:hAnsi="Verdana"/>
+          <w:b/>
+          <w:color w:val="000000"/>
+          <w:sz w:val="24"/>
+        </w:rPr>
+        <w:t>}</w:t>
+      </w:r>
+      <w:r>
+        <w:rPr>
+          <w:rFonts w:ascii="Verdana" w:eastAsia="Verdana" w:hAnsi="Verdana"/>
+          <w:color w:val="000000"/>
+          <w:sz w:val="24"/>
+        </w:rPr>
+        <w:t xml:space="preserve">, na cidade de </w:t>
+      </w:r>
+      <w:bookmarkStart w:id="3" w:name="Cidade"/>
+      <w:r>
+        <w:rPr>
+          <w:rFonts w:ascii="Verdana" w:eastAsia="Verdana" w:hAnsi="Verdana"/>
+          <w:b/>
+          <w:color w:val="000000"/>
+          <w:sz w:val="24"/>
+        </w:rPr>
+        <w:t>{</w:t>
+      </w:r>
+      <w:proofErr w:type="spellStart"/>
+      <w:r>
+        <w:rPr>
+          <w:rFonts w:ascii="Verdana" w:eastAsia="Verdana" w:hAnsi="Verdana"/>
+          <w:b/>
+          <w:color w:val="000000"/>
+          <w:sz w:val="24"/>
+        </w:rPr>
+        <w:t>clienteCidade</w:t>
       </w:r>
       <w:bookmarkEnd w:id="3"/>
-      <w:r>
-        <w:rPr>
-          <w:rFonts w:ascii="Verdana" w:eastAsia="Verdana" w:hAnsi="Verdana"/>
-          <w:color w:val="000000"/>
-          <w:sz w:val="24"/>
-        </w:rPr>
-        <w:t xml:space="preserve">, na cidade de </w:t>
-      </w:r>
-      <w:bookmarkStart w:id="4" w:name="Cidade"/>
-      <w:r>
-        <w:rPr>
-          <w:rFonts w:ascii="Verdana" w:eastAsia="Verdana" w:hAnsi="Verdana"/>
-          <w:b/>
-          <w:color w:val="000000"/>
-          <w:sz w:val="24"/>
-        </w:rPr>
-        <w:t>[CIDADE]</w:t>
+      <w:proofErr w:type="spellEnd"/>
+      <w:r>
+        <w:rPr>
+          <w:rFonts w:ascii="Verdana" w:eastAsia="Verdana" w:hAnsi="Verdana"/>
+          <w:b/>
+          <w:color w:val="000000"/>
+          <w:sz w:val="24"/>
+        </w:rPr>
+        <w:t>}</w:t>
+      </w:r>
+      <w:r>
+        <w:rPr>
+          <w:rFonts w:ascii="Verdana" w:eastAsia="Verdana" w:hAnsi="Verdana"/>
+          <w:b/>
+          <w:color w:val="000000"/>
+          <w:sz w:val="24"/>
+        </w:rPr>
+        <w:t>-</w:t>
+      </w:r>
+      <w:bookmarkStart w:id="4" w:name="Estado"/>
+      <w:r>
+        <w:rPr>
+          <w:rFonts w:ascii="Verdana" w:eastAsia="Verdana" w:hAnsi="Verdana"/>
+          <w:b/>
+          <w:color w:val="000000"/>
+          <w:sz w:val="24"/>
+        </w:rPr>
+        <w:t>{</w:t>
+      </w:r>
+      <w:proofErr w:type="spellStart"/>
+      <w:r>
+        <w:rPr>
+          <w:rFonts w:ascii="Verdana" w:eastAsia="Verdana" w:hAnsi="Verdana"/>
+          <w:b/>
+          <w:color w:val="000000"/>
+          <w:sz w:val="24"/>
+        </w:rPr>
+        <w:t>clienteEstado</w:t>
       </w:r>
       <w:bookmarkEnd w:id="4"/>
-      <w:r>
-        <w:rPr>
-          <w:rFonts w:ascii="Verdana" w:eastAsia="Verdana" w:hAnsi="Verdana"/>
-          <w:b/>
-          <w:color w:val="000000"/>
-          <w:sz w:val="24"/>
-        </w:rPr>
-        <w:t>-</w:t>
-      </w:r>
-      <w:bookmarkStart w:id="5" w:name="Estado"/>
-      <w:r>
-        <w:rPr>
-          <w:rFonts w:ascii="Verdana" w:eastAsia="Verdana" w:hAnsi="Verdana"/>
-          <w:b/>
-          <w:color w:val="000000"/>
-          <w:sz w:val="24"/>
-        </w:rPr>
-        <w:t>[ESTADO]</w:t>
-      </w:r>
-      <w:bookmarkEnd w:id="5"/>
+      <w:proofErr w:type="spellEnd"/>
+      <w:r>
+        <w:rPr>
+          <w:rFonts w:ascii="Verdana" w:eastAsia="Verdana" w:hAnsi="Verdana"/>
+          <w:b/>
+          <w:color w:val="000000"/>
+          <w:sz w:val="24"/>
+        </w:rPr>
+        <w:t>}</w:t>
+      </w:r>
       <w:r>
         <w:rPr>
           <w:rFonts w:ascii="Verdana" w:eastAsia="Verdana" w:hAnsi="Verdana"/>
@@ -438,26 +631,114 @@
       <w:r>
         <w:rPr>
           <w:rFonts w:ascii="Verdana" w:eastAsia="Verdana" w:hAnsi="Verdana"/>
-          <w:color w:val="000000"/>
-          <w:sz w:val="24"/>
-        </w:rPr>
-        <w:t>Jacareí, [</w:t>
-      </w:r>
-      <w:r>
-        <w:rPr>
-          <w:rFonts w:ascii="Verdana" w:eastAsia="Verdana" w:hAnsi="Verdana"/>
-          <w:color w:val="000000"/>
-          <w:sz w:val="24"/>
-        </w:rPr>
-        <w:t>DATA</w:t>
-      </w:r>
-      <w:r>
-        <w:rPr>
-          <w:rFonts w:ascii="Verdana" w:eastAsia="Verdana" w:hAnsi="Verdana"/>
-          <w:color w:val="000000"/>
-          <w:sz w:val="24"/>
-        </w:rPr>
-        <w:t>]</w:t>
+          <w:b/>
+          <w:bCs/>
+          <w:color w:val="000000"/>
+          <w:sz w:val="24"/>
+        </w:rPr>
+        <w:t>{</w:t>
+      </w:r>
+      <w:proofErr w:type="spellStart"/>
+      <w:r>
+        <w:rPr>
+          <w:rFonts w:ascii="Verdana" w:eastAsia="Verdana" w:hAnsi="Verdana"/>
+          <w:b/>
+          <w:bCs/>
+          <w:color w:val="000000"/>
+          <w:sz w:val="24"/>
+        </w:rPr>
+        <w:t>tenantCidade</w:t>
+      </w:r>
+      <w:proofErr w:type="spellEnd"/>
+      <w:r>
+        <w:rPr>
+          <w:rFonts w:ascii="Verdana" w:eastAsia="Verdana" w:hAnsi="Verdana"/>
+          <w:b/>
+          <w:bCs/>
+          <w:color w:val="000000"/>
+          <w:sz w:val="24"/>
+        </w:rPr>
+        <w:t>}</w:t>
+      </w:r>
+      <w:r>
+        <w:rPr>
+          <w:rFonts w:ascii="Verdana" w:eastAsia="Verdana" w:hAnsi="Verdana"/>
+          <w:b/>
+          <w:bCs/>
+          <w:color w:val="000000"/>
+          <w:sz w:val="24"/>
+        </w:rPr>
+        <w:t xml:space="preserve"> – {</w:t>
+      </w:r>
+      <w:proofErr w:type="spellStart"/>
+      <w:r>
+        <w:rPr>
+          <w:rFonts w:ascii="Verdana" w:eastAsia="Verdana" w:hAnsi="Verdana"/>
+          <w:b/>
+          <w:bCs/>
+          <w:color w:val="000000"/>
+          <w:sz w:val="24"/>
+        </w:rPr>
+        <w:t>tenantEstado</w:t>
+      </w:r>
+      <w:proofErr w:type="spellEnd"/>
+      <w:r>
+        <w:rPr>
+          <w:rFonts w:ascii="Verdana" w:eastAsia="Verdana" w:hAnsi="Verdana"/>
+          <w:b/>
+          <w:bCs/>
+          <w:color w:val="000000"/>
+          <w:sz w:val="24"/>
+        </w:rPr>
+        <w:t>}</w:t>
+      </w:r>
+      <w:r>
+        <w:rPr>
+          <w:rFonts w:ascii="Verdana" w:eastAsia="Verdana" w:hAnsi="Verdana"/>
+          <w:color w:val="000000"/>
+          <w:sz w:val="24"/>
+        </w:rPr>
+        <w:t xml:space="preserve">, </w:t>
+      </w:r>
+      <w:r>
+        <w:rPr>
+          <w:rFonts w:ascii="Verdana" w:eastAsia="Verdana" w:hAnsi="Verdana"/>
+          <w:b/>
+          <w:bCs/>
+          <w:color w:val="000000"/>
+          <w:sz w:val="24"/>
+        </w:rPr>
+        <w:t>{</w:t>
+      </w:r>
+      <w:r>
+        <w:rPr>
+          <w:rFonts w:ascii="Verdana" w:eastAsia="Verdana" w:hAnsi="Verdana"/>
+          <w:b/>
+          <w:bCs/>
+          <w:color w:val="000000"/>
+          <w:sz w:val="24"/>
+        </w:rPr>
+        <w:t>D</w:t>
+      </w:r>
+      <w:r>
+        <w:rPr>
+          <w:rFonts w:ascii="Verdana" w:eastAsia="Verdana" w:hAnsi="Verdana"/>
+          <w:b/>
+          <w:bCs/>
+          <w:color w:val="000000"/>
+          <w:sz w:val="24"/>
+        </w:rPr>
+        <w:t>ata</w:t>
+      </w:r>
+      <w:r>
+        <w:rPr>
+          <w:rFonts w:ascii="Verdana" w:eastAsia="Verdana" w:hAnsi="Verdana"/>
+          <w:b/>
+          <w:bCs/>
+          <w:color w:val="000000"/>
+          <w:sz w:val="24"/>
+        </w:rPr>
+        <w:t>}</w:t>
       </w:r>
     </w:p>
     <w:p>
@@ -539,7 +820,7 @@
 </file>
 
 <file path=word/endnotes.xml><?xml version="1.0" encoding="utf-8"?>
-<w:endnotes xmlns:wpc="http://schemas.microsoft.com/office/word/2010/wordprocessingCanvas" xmlns:cx="http://schemas.microsoft.com/office/drawing/2014/chartex" xmlns:cx1="http://schemas.microsoft.com/office/drawing/2015/9/8/chartex" xmlns:cx2="http://schemas.microsoft.com/office/drawing/2015/10/21/chartex" xmlns:cx3="http://schemas.microsoft.com/office/drawing/2016/5/9/chartex" xmlns:cx4="http://schemas.microsoft.com/office/drawing/2016/5/10/chartex" xmlns:cx5="http://schemas.microsoft.com/office/drawing/2016/5/11/chartex" xmlns:cx6="http://schemas.microsoft.com/office/drawing/2016/5/12/chartex" xmlns:cx7="http://schemas.microsoft.com/office/drawing/2016/5/13/chartex" xmlns:cx8="http://schemas.microsoft.com/office/drawing/2016/5/14/chartex" xmlns:mc="http://schemas.openxmlformats.org/markup-compatibility/2006" xmlns:aink="http://schemas.microsoft.com/office/drawing/2016/ink" xmlns:am3d="http://schemas.microsoft.com/office/drawing/2017/model3d" xmlns:o="urn:schemas-microsoft-com:office:office" xmlns:oel="http://schemas.microsoft.com/office/2019/extlst" xmlns:r="http://schemas.openxmlformats.org/officeDocument/2006/relationships" xmlns:m="http://schemas.openxmlformats.org/officeDocument/2006/math" xmlns:v="urn:schemas-microsoft-com:vml" xmlns:wp14="http://schemas.microsoft.com/office/word/2010/wordprocessingDrawing" xmlns:wp="http://schemas.openxmlformats.org/drawingml/2006/wordprocessingDrawing" xmlns:w10="urn:schemas-microsoft-com:office:word" xmlns:w="http://schemas.openxmlformats.org/wordprocessingml/2006/main" xmlns:w14="http://schemas.microsoft.com/office/word/2010/wordml" xmlns:w15="http://schemas.microsoft.com/office/word/2012/wordml" xmlns:w16cex="http://schemas.microsoft.com/office/word/2018/wordml/cex" xmlns:w16cid="http://schemas.microsoft.com/office/word/2016/wordml/cid" xmlns:w16="http://schemas.microsoft.com/office/word/2018/wordml" xmlns:w16sdtdh="http://schemas.microsoft.com/office/word/2020/wordml/sdtdatahash" xmlns:w16se="http://schemas.microsoft.com/office/word/2015/wordml/symex" xmlns:wpg="http://schemas.microsoft.com/office/word/2010/wordprocessingGroup" xmlns:wpi="http://schemas.microsoft.com/office/word/2010/wordprocessingInk" xmlns:wne="http://schemas.microsoft.com/office/word/2006/wordml" xmlns:wps="http://schemas.microsoft.com/office/word/2010/wordprocessingShape" mc:Ignorable="w14 w15 w16se w16cid w16 w16cex w16sdtdh wp14">
+<w:endnotes xmlns:wpc="http://schemas.microsoft.com/office/word/2010/wordprocessingCanvas" xmlns:cx="http://schemas.microsoft.com/office/drawing/2014/chartex" xmlns:cx1="http://schemas.microsoft.com/office/drawing/2015/9/8/chartex" xmlns:cx2="http://schemas.microsoft.com/office/drawing/2015/10/21/chartex" xmlns:cx3="http://schemas.microsoft.com/office/drawing/2016/5/9/chartex" xmlns:cx4="http://schemas.microsoft.com/office/drawing/2016/5/10/chartex" xmlns:cx5="http://schemas.microsoft.com/office/drawing/2016/5/11/chartex" xmlns:cx6="http://schemas.microsoft.com/office/drawing/2016/5/12/chartex" xmlns:cx7="http://schemas.microsoft.com/office/drawing/2016/5/13/chartex" xmlns:cx8="http://schemas.microsoft.com/office/drawing/2016/5/14/chartex" xmlns:mc="http://schemas.openxmlformats.org/markup-compatibility/2006" xmlns:aink="http://schemas.microsoft.com/office/drawing/2016/ink" xmlns:am3d="http://schemas.microsoft.com/office/drawing/2017/model3d" xmlns:o="urn:schemas-microsoft-com:office:office" xmlns:oel="http://schemas.microsoft.com/office/2019/extlst" xmlns:r="http://schemas.openxmlformats.org/officeDocument/2006/relationships" xmlns:m="http://schemas.openxmlformats.org/officeDocument/2006/math" xmlns:v="urn:schemas-microsoft-com:vml" xmlns:wp14="http://schemas.microsoft.com/office/word/2010/wordprocessingDrawing" xmlns:wp="http://schemas.openxmlformats.org/drawingml/2006/wordprocessingDrawing" xmlns:w10="urn:schemas-microsoft-com:office:word" xmlns:w="http://schemas.openxmlformats.org/wordprocessingml/2006/main" xmlns:w14="http://schemas.microsoft.com/office/word/2010/wordml" xmlns:w15="http://schemas.microsoft.com/office/word/2012/wordml" xmlns:w16cex="http://schemas.microsoft.com/office/word/2018/wordml/cex" xmlns:w16cid="http://schemas.microsoft.com/office/word/2016/wordml/cid" xmlns:w16="http://schemas.microsoft.com/office/word/2018/wordml" xmlns:w16du="http://schemas.microsoft.com/office/word/2023/wordml/word16du" xmlns:w16sdtdh="http://schemas.microsoft.com/office/word/2020/wordml/sdtdatahash" xmlns:w16se="http://schemas.microsoft.com/office/word/2015/wordml/symex" xmlns:wpg="http://schemas.microsoft.com/office/word/2010/wordprocessingGroup" xmlns:wpi="http://schemas.microsoft.com/office/word/2010/wordprocessingInk" xmlns:wne="http://schemas.microsoft.com/office/word/2006/wordml" xmlns:wps="http://schemas.microsoft.com/office/word/2010/wordprocessingShape" mc:Ignorable="w14 w15 w16se w16cid w16 w16cex w16sdtdh w16du wp14">
   <w:endnote w:type="separator" w:id="-1">
     <w:p>
       <w:pPr>
@@ -571,7 +852,7 @@
 </file>
 
 <file path=word/footnotes.xml><?xml version="1.0" encoding="utf-8"?>
-<w:footnotes xmlns:wpc="http://schemas.microsoft.com/office/word/2010/wordprocessingCanvas" xmlns:cx="http://schemas.microsoft.com/office/drawing/2014/chartex" xmlns:cx1="http://schemas.microsoft.com/office/drawing/2015/9/8/chartex" xmlns:cx2="http://schemas.microsoft.com/office/drawing/2015/10/21/chartex" xmlns:cx3="http://schemas.microsoft.com/office/drawing/2016/5/9/chartex" xmlns:cx4="http://schemas.microsoft.com/office/drawing/2016/5/10/chartex" xmlns:cx5="http://schemas.microsoft.com/office/drawing/2016/5/11/chartex" xmlns:cx6="http://schemas.microsoft.com/office/drawing/2016/5/12/chartex" xmlns:cx7="http://schemas.microsoft.com/office/drawing/2016/5/13/chartex" xmlns:cx8="http://schemas.microsoft.com/office/drawing/2016/5/14/chartex" xmlns:mc="http://schemas.openxmlformats.org/markup-compatibility/2006" xmlns:aink="http://schemas.microsoft.com/office/drawing/2016/ink" xmlns:am3d="http://schemas.microsoft.com/office/drawing/2017/model3d" xmlns:o="urn:schemas-microsoft-com:office:office" xmlns:oel="http://schemas.microsoft.com/office/2019/extlst" xmlns:r="http://schemas.openxmlformats.org/officeDocument/2006/relationships" xmlns:m="http://schemas.openxmlformats.org/officeDocument/2006/math" xmlns:v="urn:schemas-microsoft-com:vml" xmlns:wp14="http://schemas.microsoft.com/office/word/2010/wordprocessingDrawing" xmlns:wp="http://schemas.openxmlformats.org/drawingml/2006/wordprocessingDrawing" xmlns:w10="urn:schemas-microsoft-com:office:word" xmlns:w="http://schemas.openxmlformats.org/wordprocessingml/2006/main" xmlns:w14="http://schemas.microsoft.com/office/word/2010/wordml" xmlns:w15="http://schemas.microsoft.com/office/word/2012/wordml" xmlns:w16cex="http://schemas.microsoft.com/office/word/2018/wordml/cex" xmlns:w16cid="http://schemas.microsoft.com/office/word/2016/wordml/cid" xmlns:w16="http://schemas.microsoft.com/office/word/2018/wordml" xmlns:w16sdtdh="http://schemas.microsoft.com/office/word/2020/wordml/sdtdatahash" xmlns:w16se="http://schemas.microsoft.com/office/word/2015/wordml/symex" xmlns:wpg="http://schemas.microsoft.com/office/word/2010/wordprocessingGroup" xmlns:wpi="http://schemas.microsoft.com/office/word/2010/wordprocessingInk" xmlns:wne="http://schemas.microsoft.com/office/word/2006/wordml" xmlns:wps="http://schemas.microsoft.com/office/word/2010/wordprocessingShape" mc:Ignorable="w14 w15 w16se w16cid w16 w16cex w16sdtdh wp14">
+<w:footnotes xmlns:wpc="http://schemas.microsoft.com/office/word/2010/wordprocessingCanvas" xmlns:cx="http://schemas.microsoft.com/office/drawing/2014/chartex" xmlns:cx1="http://schemas.microsoft.com/office/drawing/2015/9/8/chartex" xmlns:cx2="http://schemas.microsoft.com/office/drawing/2015/10/21/chartex" xmlns:cx3="http://schemas.microsoft.com/office/drawing/2016/5/9/chartex" xmlns:cx4="http://schemas.microsoft.com/office/drawing/2016/5/10/chartex" xmlns:cx5="http://schemas.microsoft.com/office/drawing/2016/5/11/chartex" xmlns:cx6="http://schemas.microsoft.com/office/drawing/2016/5/12/chartex" xmlns:cx7="http://schemas.microsoft.com/office/drawing/2016/5/13/chartex" xmlns:cx8="http://schemas.microsoft.com/office/drawing/2016/5/14/chartex" xmlns:mc="http://schemas.openxmlformats.org/markup-compatibility/2006" xmlns:aink="http://schemas.microsoft.com/office/drawing/2016/ink" xmlns:am3d="http://schemas.microsoft.com/office/drawing/2017/model3d" xmlns:o="urn:schemas-microsoft-com:office:office" xmlns:oel="http://schemas.microsoft.com/office/2019/extlst" xmlns:r="http://schemas.openxmlformats.org/officeDocument/2006/relationships" xmlns:m="http://schemas.openxmlformats.org/officeDocument/2006/math" xmlns:v="urn:schemas-microsoft-com:vml" xmlns:wp14="http://schemas.microsoft.com/office/word/2010/wordprocessingDrawing" xmlns:wp="http://schemas.openxmlformats.org/drawingml/2006/wordprocessingDrawing" xmlns:w10="urn:schemas-microsoft-com:office:word" xmlns:w="http://schemas.openxmlformats.org/wordprocessingml/2006/main" xmlns:w14="http://schemas.microsoft.com/office/word/2010/wordml" xmlns:w15="http://schemas.microsoft.com/office/word/2012/wordml" xmlns:w16cex="http://schemas.microsoft.com/office/word/2018/wordml/cex" xmlns:w16cid="http://schemas.microsoft.com/office/word/2016/wordml/cid" xmlns:w16="http://schemas.microsoft.com/office/word/2018/wordml" xmlns:w16du="http://schemas.microsoft.com/office/word/2023/wordml/word16du" xmlns:w16sdtdh="http://schemas.microsoft.com/office/word/2020/wordml/sdtdatahash" xmlns:w16se="http://schemas.microsoft.com/office/word/2015/wordml/symex" xmlns:wpg="http://schemas.microsoft.com/office/word/2010/wordprocessingGroup" xmlns:wpi="http://schemas.microsoft.com/office/word/2010/wordprocessingInk" xmlns:wne="http://schemas.microsoft.com/office/word/2006/wordml" xmlns:wps="http://schemas.microsoft.com/office/word/2010/wordprocessingShape" mc:Ignorable="w14 w15 w16se w16cid w16 w16cex w16sdtdh w16du wp14">
   <w:footnote w:type="separator" w:id="-1">
     <w:p>
       <w:pPr>
@@ -603,7 +884,7 @@
 </file>
 
 <file path=word/numbering.xml><?xml version="1.0" encoding="utf-8"?>
-<w:numbering xmlns:wpc="http://schemas.microsoft.com/office/word/2010/wordprocessingCanvas" xmlns:cx="http://schemas.microsoft.com/office/drawing/2014/chartex" xmlns:cx1="http://schemas.microsoft.com/office/drawing/2015/9/8/chartex" xmlns:cx2="http://schemas.microsoft.com/office/drawing/2015/10/21/chartex" xmlns:cx3="http://schemas.microsoft.com/office/drawing/2016/5/9/chartex" xmlns:cx4="http://schemas.microsoft.com/office/drawing/2016/5/10/chartex" xmlns:cx5="http://schemas.microsoft.com/office/drawing/2016/5/11/chartex" xmlns:cx6="http://schemas.microsoft.com/office/drawing/2016/5/12/chartex" xmlns:cx7="http://schemas.microsoft.com/office/drawing/2016/5/13/chartex" xmlns:cx8="http://schemas.microsoft.com/office/drawing/2016/5/14/chartex" xmlns:mc="http://schemas.openxmlformats.org/markup-compatibility/2006" xmlns:aink="http://schemas.microsoft.com/office/drawing/2016/ink" xmlns:am3d="http://schemas.microsoft.com/office/drawing/2017/model3d" xmlns:o="urn:schemas-microsoft-com:office:office" xmlns:oel="http://schemas.microsoft.com/office/2019/extlst" xmlns:r="http://schemas.openxmlformats.org/officeDocument/2006/relationships" xmlns:m="http://schemas.openxmlformats.org/officeDocument/2006/math" xmlns:v="urn:schemas-microsoft-com:vml" xmlns:wp14="http://schemas.microsoft.com/office/word/2010/wordprocessingDrawing" xmlns:wp="http://schemas.openxmlformats.org/drawingml/2006/wordprocessingDrawing" xmlns:w10="urn:schemas-microsoft-com:office:word" xmlns:w="http://schemas.openxmlformats.org/wordprocessingml/2006/main" xmlns:w14="http://schemas.microsoft.com/office/word/2010/wordml" xmlns:w15="http://schemas.microsoft.com/office/word/2012/wordml" xmlns:w16cex="http://schemas.microsoft.com/office/word/2018/wordml/cex" xmlns:w16cid="http://schemas.microsoft.com/office/word/2016/wordml/cid" xmlns:w16="http://schemas.microsoft.com/office/word/2018/wordml" xmlns:w16sdtdh="http://schemas.microsoft.com/office/word/2020/wordml/sdtdatahash" xmlns:w16se="http://schemas.microsoft.com/office/word/2015/wordml/symex" xmlns:wpg="http://schemas.microsoft.com/office/word/2010/wordprocessingGroup" xmlns:wpi="http://schemas.microsoft.com/office/word/2010/wordprocessingInk" xmlns:wne="http://schemas.microsoft.com/office/word/2006/wordml" xmlns:wps="http://schemas.microsoft.com/office/word/2010/wordprocessingShape" mc:Ignorable="w14 w15 w16se w16cid w16 w16cex w16sdtdh wp14">
+<w:numbering xmlns:wpc="http://schemas.microsoft.com/office/word/2010/wordprocessingCanvas" xmlns:cx="http://schemas.microsoft.com/office/drawing/2014/chartex" xmlns:cx1="http://schemas.microsoft.com/office/drawing/2015/9/8/chartex" xmlns:cx2="http://schemas.microsoft.com/office/drawing/2015/10/21/chartex" xmlns:cx3="http://schemas.microsoft.com/office/drawing/2016/5/9/chartex" xmlns:cx4="http://schemas.microsoft.com/office/drawing/2016/5/10/chartex" xmlns:cx5="http://schemas.microsoft.com/office/drawing/2016/5/11/chartex" xmlns:cx6="http://schemas.microsoft.com/office/drawing/2016/5/12/chartex" xmlns:cx7="http://schemas.microsoft.com/office/drawing/2016/5/13/chartex" xmlns:cx8="http://schemas.microsoft.com/office/drawing/2016/5/14/chartex" xmlns:mc="http://schemas.openxmlformats.org/markup-compatibility/2006" xmlns:aink="http://schemas.microsoft.com/office/drawing/2016/ink" xmlns:am3d="http://schemas.microsoft.com/office/drawing/2017/model3d" xmlns:o="urn:schemas-microsoft-com:office:office" xmlns:oel="http://schemas.microsoft.com/office/2019/extlst" xmlns:r="http://schemas.openxmlformats.org/officeDocument/2006/relationships" xmlns:m="http://schemas.openxmlformats.org/officeDocument/2006/math" xmlns:v="urn:schemas-microsoft-com:vml" xmlns:wp14="http://schemas.microsoft.com/office/word/2010/wordprocessingDrawing" xmlns:wp="http://schemas.openxmlformats.org/drawingml/2006/wordprocessingDrawing" xmlns:w10="urn:schemas-microsoft-com:office:word" xmlns:w="http://schemas.openxmlformats.org/wordprocessingml/2006/main" xmlns:w14="http://schemas.microsoft.com/office/word/2010/wordml" xmlns:w15="http://schemas.microsoft.com/office/word/2012/wordml" xmlns:w16cex="http://schemas.microsoft.com/office/word/2018/wordml/cex" xmlns:w16cid="http://schemas.microsoft.com/office/word/2016/wordml/cid" xmlns:w16="http://schemas.microsoft.com/office/word/2018/wordml" xmlns:w16du="http://schemas.microsoft.com/office/word/2023/wordml/word16du" xmlns:w16sdtdh="http://schemas.microsoft.com/office/word/2020/wordml/sdtdatahash" xmlns:w16se="http://schemas.microsoft.com/office/word/2015/wordml/symex" xmlns:wpg="http://schemas.microsoft.com/office/word/2010/wordprocessingGroup" xmlns:wpi="http://schemas.microsoft.com/office/word/2010/wordprocessingInk" xmlns:wne="http://schemas.microsoft.com/office/word/2006/wordml" xmlns:wps="http://schemas.microsoft.com/office/word/2010/wordprocessingShape" mc:Ignorable="w14 w15 w16se w16cid w16 w16cex w16sdtdh w16du wp14">
   <w:abstractNum w:abstractNumId="0" w15:restartNumberingAfterBreak="0">
     <w:nsid w:val="0A1F72C4"/>
     <w:multiLevelType w:val="hybridMultilevel"/>
@@ -1378,7 +1659,7 @@
 </file>
 
 <file path=word/styles.xml><?xml version="1.0" encoding="utf-8"?>
-<w:styles xmlns:mc="http://schemas.openxmlformats.org/markup-compatibility/2006" xmlns:r="http://schemas.openxmlformats.org/officeDocument/2006/relationships" xmlns:w="http://schemas.openxmlformats.org/wordprocessingml/2006/main" xmlns:w14="http://schemas.microsoft.com/office/word/2010/wordml" xmlns:w15="http://schemas.microsoft.com/office/word/2012/wordml" xmlns:w16cex="http://schemas.microsoft.com/office/word/2018/wordml/cex" xmlns:w16cid="http://schemas.microsoft.com/office/word/2016/wordml/cid" xmlns:w16="http://schemas.microsoft.com/office/word/2018/wordml" xmlns:w16sdtdh="http://schemas.microsoft.com/office/word/2020/wordml/sdtdatahash" xmlns:w16se="http://schemas.microsoft.com/office/word/2015/wordml/symex" mc:Ignorable="w14 w15 w16se w16cid w16 w16cex w16sdtdh">
+<w:styles xmlns:mc="http://schemas.openxmlformats.org/markup-compatibility/2006" xmlns:r="http://schemas.openxmlformats.org/officeDocument/2006/relationships" xmlns:w="http://schemas.openxmlformats.org/wordprocessingml/2006/main" xmlns:w14="http://schemas.microsoft.com/office/word/2010/wordml" xmlns:w15="http://schemas.microsoft.com/office/word/2012/wordml" xmlns:w16cex="http://schemas.microsoft.com/office/word/2018/wordml/cex" xmlns:w16cid="http://schemas.microsoft.com/office/word/2016/wordml/cid" xmlns:w16="http://schemas.microsoft.com/office/word/2018/wordml" xmlns:w16du="http://schemas.microsoft.com/office/word/2023/wordml/word16du" xmlns:w16sdtdh="http://schemas.microsoft.com/office/word/2020/wordml/sdtdatahash" xmlns:w16se="http://schemas.microsoft.com/office/word/2015/wordml/symex" mc:Ignorable="w14 w15 w16se w16cid w16 w16cex w16sdtdh w16du">
   <w:docDefaults>
     <w:rPrDefault>
       <w:rPr>

</xml_diff>

<commit_message>
adicionado novos documentos e realizado switch entre eles.
</commit_message>
<xml_diff>
--- a/src/documents/Modelo_Declaracao_Hipossuficiencia.docx
+++ b/src/documents/Modelo_Declaracao_Hipossuficiencia.docx
@@ -631,8 +631,6 @@
       <w:r>
         <w:rPr>
           <w:rFonts w:ascii="Verdana" w:eastAsia="Verdana" w:hAnsi="Verdana"/>
-          <w:b/>
-          <w:bCs/>
           <w:color w:val="000000"/>
           <w:sz w:val="24"/>
         </w:rPr>
@@ -642,8 +640,6 @@
       <w:r>
         <w:rPr>
           <w:rFonts w:ascii="Verdana" w:eastAsia="Verdana" w:hAnsi="Verdana"/>
-          <w:b/>
-          <w:bCs/>
           <w:color w:val="000000"/>
           <w:sz w:val="24"/>
         </w:rPr>
@@ -653,8 +649,6 @@
       <w:r>
         <w:rPr>
           <w:rFonts w:ascii="Verdana" w:eastAsia="Verdana" w:hAnsi="Verdana"/>
-          <w:b/>
-          <w:bCs/>
           <w:color w:val="000000"/>
           <w:sz w:val="24"/>
         </w:rPr>
@@ -663,8 +657,6 @@
       <w:r>
         <w:rPr>
           <w:rFonts w:ascii="Verdana" w:eastAsia="Verdana" w:hAnsi="Verdana"/>
-          <w:b/>
-          <w:bCs/>
           <w:color w:val="000000"/>
           <w:sz w:val="24"/>
         </w:rPr>
@@ -674,8 +666,6 @@
       <w:r>
         <w:rPr>
           <w:rFonts w:ascii="Verdana" w:eastAsia="Verdana" w:hAnsi="Verdana"/>
-          <w:b/>
-          <w:bCs/>
           <w:color w:val="000000"/>
           <w:sz w:val="24"/>
         </w:rPr>
@@ -685,8 +675,6 @@
       <w:r>
         <w:rPr>
           <w:rFonts w:ascii="Verdana" w:eastAsia="Verdana" w:hAnsi="Verdana"/>
-          <w:b/>
-          <w:bCs/>
           <w:color w:val="000000"/>
           <w:sz w:val="24"/>
         </w:rPr>
@@ -703,8 +691,6 @@
       <w:r>
         <w:rPr>
           <w:rFonts w:ascii="Verdana" w:eastAsia="Verdana" w:hAnsi="Verdana"/>
-          <w:b/>
-          <w:bCs/>
           <w:color w:val="000000"/>
           <w:sz w:val="24"/>
         </w:rPr>
@@ -713,8 +699,6 @@
       <w:r>
         <w:rPr>
           <w:rFonts w:ascii="Verdana" w:eastAsia="Verdana" w:hAnsi="Verdana"/>
-          <w:b/>
-          <w:bCs/>
           <w:color w:val="000000"/>
           <w:sz w:val="24"/>
         </w:rPr>
@@ -723,8 +707,6 @@
       <w:r>
         <w:rPr>
           <w:rFonts w:ascii="Verdana" w:eastAsia="Verdana" w:hAnsi="Verdana"/>
-          <w:b/>
-          <w:bCs/>
           <w:color w:val="000000"/>
           <w:sz w:val="24"/>
         </w:rPr>
@@ -733,8 +715,6 @@
       <w:r>
         <w:rPr>
           <w:rFonts w:ascii="Verdana" w:eastAsia="Verdana" w:hAnsi="Verdana"/>
-          <w:b/>
-          <w:bCs/>
           <w:color w:val="000000"/>
           <w:sz w:val="24"/>
         </w:rPr>

</xml_diff>